<commit_message>
Add Troubleshooting to manual
</commit_message>
<xml_diff>
--- a/doc/Manual.docx
+++ b/doc/Manual.docx
@@ -2319,28 +2319,7 @@
           <w:szCs w:val="24"/>
         </w:rPr>
         <w:lastRenderedPageBreak/>
-        <w:t xml:space="preserve">Once </w:t>
-      </w:r>
-      <w:r>
-        <w:rPr>
-          <w:sz w:val="24"/>
-          <w:szCs w:val="24"/>
-        </w:rPr>
-        <w:t xml:space="preserve">a peer </w:t>
-      </w:r>
-      <w:r>
-        <w:rPr>
-          <w:sz w:val="24"/>
-          <w:szCs w:val="24"/>
-        </w:rPr>
-        <w:t xml:space="preserve">is running, </w:t>
-      </w:r>
-      <w:r>
-        <w:rPr>
-          <w:sz w:val="24"/>
-          <w:szCs w:val="24"/>
-        </w:rPr>
-        <w:t>it will be ready to send files to other peers that request them. Here are the available commands that you could issue a peer</w:t>
+        <w:t>Once a peer is running, it will be ready to send files to other peers that request them. Here are the available commands that you could issue a peer</w:t>
       </w:r>
       <w:r>
         <w:rPr>
@@ -2495,7 +2474,21 @@
           <w:sz w:val="24"/>
           <w:szCs w:val="24"/>
         </w:rPr>
-        <w:t xml:space="preserve">– sends </w:t>
+        <w:t xml:space="preserve">– </w:t>
+      </w:r>
+      <w:r>
+        <w:rPr>
+          <w:sz w:val="24"/>
+          <w:szCs w:val="24"/>
+        </w:rPr>
+        <w:t xml:space="preserve">a testing command that </w:t>
+      </w:r>
+      <w:r>
+        <w:rPr>
+          <w:sz w:val="24"/>
+          <w:szCs w:val="24"/>
+        </w:rPr>
+        <w:t xml:space="preserve">sends </w:t>
       </w:r>
       <w:r>
         <w:rPr>
@@ -2557,8 +2550,357 @@
       </w:r>
     </w:p>
     <w:p>
+      <w:pPr>
+        <w:ind w:left="720"/>
+        <w:rPr>
+          <w:sz w:val="24"/>
+          <w:szCs w:val="24"/>
+        </w:rPr>
+      </w:pPr>
+      <w:r>
+        <w:rPr>
+          <w:sz w:val="24"/>
+          <w:szCs w:val="24"/>
+        </w:rPr>
+        <w:t xml:space="preserve">Examples of using these commands being used could be seen in the </w:t>
+      </w:r>
+      <w:r>
+        <w:rPr>
+          <w:b/>
+          <w:sz w:val="24"/>
+          <w:szCs w:val="24"/>
+        </w:rPr>
+        <w:t>Output</w:t>
+      </w:r>
+      <w:r>
+        <w:rPr>
+          <w:sz w:val="24"/>
+          <w:szCs w:val="24"/>
+        </w:rPr>
+        <w:t xml:space="preserve"> document.</w:t>
+      </w:r>
+    </w:p>
+    <w:p>
+      <w:pPr>
+        <w:pStyle w:val="Heading1"/>
+        <w:numPr>
+          <w:ilvl w:val="0"/>
+          <w:numId w:val="1"/>
+        </w:numPr>
+        <w:spacing w:after="240"/>
+      </w:pPr>
+      <w:r>
+        <w:t>Troubleshooting</w:t>
+      </w:r>
+    </w:p>
+    <w:p>
+      <w:pPr>
+        <w:rPr>
+          <w:sz w:val="24"/>
+          <w:szCs w:val="24"/>
+        </w:rPr>
+      </w:pPr>
+      <w:r>
+        <w:rPr>
+          <w:sz w:val="24"/>
+          <w:szCs w:val="24"/>
+        </w:rPr>
+        <w:t>Here are some solutions to potential problems:</w:t>
+      </w:r>
+    </w:p>
+    <w:p>
+      <w:pPr>
+        <w:rPr>
+          <w:rFonts w:ascii="Consolas" w:hAnsi="Consolas"/>
+          <w:color w:val="FF0000"/>
+          <w:sz w:val="24"/>
+          <w:szCs w:val="24"/>
+        </w:rPr>
+      </w:pPr>
+      <w:r>
+        <w:rPr>
+          <w:rFonts w:cstheme="minorHAnsi"/>
+          <w:b/>
+          <w:sz w:val="24"/>
+          <w:szCs w:val="24"/>
+        </w:rPr>
+        <w:t>Problem</w:t>
+      </w:r>
+      <w:r>
+        <w:rPr>
+          <w:rFonts w:cstheme="minorHAnsi"/>
+          <w:sz w:val="24"/>
+          <w:szCs w:val="24"/>
+        </w:rPr>
+        <w:t xml:space="preserve">: </w:t>
+      </w:r>
+      <w:proofErr w:type="spellStart"/>
+      <w:r>
+        <w:rPr>
+          <w:rFonts w:ascii="Consolas" w:hAnsi="Consolas"/>
+          <w:color w:val="FF0000"/>
+        </w:rPr>
+        <w:t>Java.net.BindException</w:t>
+      </w:r>
+      <w:proofErr w:type="spellEnd"/>
+      <w:r>
+        <w:rPr>
+          <w:rFonts w:ascii="Consolas" w:hAnsi="Consolas"/>
+          <w:color w:val="FF0000"/>
+        </w:rPr>
+        <w:t>: Address already in use (Bind failed)</w:t>
+      </w:r>
+    </w:p>
+    <w:p>
+      <w:pPr>
+        <w:rPr>
+          <w:rFonts w:cstheme="minorHAnsi"/>
+          <w:b/>
+          <w:sz w:val="24"/>
+          <w:szCs w:val="24"/>
+        </w:rPr>
+      </w:pPr>
+      <w:r>
+        <w:rPr>
+          <w:rFonts w:cstheme="minorHAnsi"/>
+          <w:b/>
+          <w:sz w:val="24"/>
+          <w:szCs w:val="24"/>
+        </w:rPr>
+        <w:t>Solution</w:t>
+      </w:r>
+      <w:r>
+        <w:rPr>
+          <w:rFonts w:cstheme="minorHAnsi"/>
+          <w:b/>
+          <w:sz w:val="24"/>
+          <w:szCs w:val="24"/>
+        </w:rPr>
+        <w:t>:</w:t>
+      </w:r>
+    </w:p>
+    <w:p>
+      <w:pPr>
+        <w:pStyle w:val="ListParagraph"/>
+        <w:numPr>
+          <w:ilvl w:val="0"/>
+          <w:numId w:val="8"/>
+        </w:numPr>
+        <w:rPr>
+          <w:rFonts w:cstheme="minorHAnsi"/>
+          <w:b/>
+          <w:sz w:val="24"/>
+          <w:szCs w:val="24"/>
+        </w:rPr>
+      </w:pPr>
+      <w:r>
+        <w:rPr>
+          <w:rFonts w:cstheme="minorHAnsi"/>
+          <w:sz w:val="24"/>
+          <w:szCs w:val="24"/>
+        </w:rPr>
+        <w:t>If this happens on the Server, then you must close an application that is running on port 1888 and restart the Server.</w:t>
+      </w:r>
+    </w:p>
+    <w:p>
+      <w:pPr>
+        <w:pStyle w:val="ListParagraph"/>
+        <w:numPr>
+          <w:ilvl w:val="0"/>
+          <w:numId w:val="8"/>
+        </w:numPr>
+        <w:rPr>
+          <w:rFonts w:cstheme="minorHAnsi"/>
+          <w:b/>
+          <w:sz w:val="24"/>
+          <w:szCs w:val="24"/>
+        </w:rPr>
+      </w:pPr>
+      <w:r>
+        <w:rPr>
+          <w:rFonts w:cstheme="minorHAnsi"/>
+          <w:sz w:val="24"/>
+          <w:szCs w:val="24"/>
+        </w:rPr>
+        <w:t>If this happens on a Peer, then another Peer or program is using the same port. Restart the Peer using a different port.</w:t>
+      </w:r>
+    </w:p>
+    <w:p>
+      <w:pPr>
+        <w:rPr>
+          <w:rFonts w:ascii="Consolas" w:hAnsi="Consolas"/>
+          <w:color w:val="FF0000"/>
+          <w:sz w:val="24"/>
+          <w:szCs w:val="24"/>
+        </w:rPr>
+      </w:pPr>
+      <w:r>
+        <w:rPr>
+          <w:rFonts w:cstheme="minorHAnsi"/>
+          <w:b/>
+          <w:sz w:val="24"/>
+          <w:szCs w:val="24"/>
+        </w:rPr>
+        <w:t>Problem</w:t>
+      </w:r>
+      <w:r>
+        <w:rPr>
+          <w:rFonts w:cstheme="minorHAnsi"/>
+          <w:sz w:val="24"/>
+          <w:szCs w:val="24"/>
+        </w:rPr>
+        <w:t xml:space="preserve">: </w:t>
+      </w:r>
+      <w:proofErr w:type="spellStart"/>
+      <w:r>
+        <w:rPr>
+          <w:rFonts w:ascii="Consolas" w:hAnsi="Consolas"/>
+          <w:color w:val="FF0000"/>
+        </w:rPr>
+        <w:t>Java.</w:t>
+      </w:r>
+      <w:r>
+        <w:rPr>
+          <w:rFonts w:ascii="Consolas" w:hAnsi="Consolas"/>
+          <w:color w:val="FF0000"/>
+        </w:rPr>
+        <w:t>net.ConnectException</w:t>
+      </w:r>
+      <w:proofErr w:type="spellEnd"/>
+      <w:r>
+        <w:rPr>
+          <w:rFonts w:ascii="Consolas" w:hAnsi="Consolas"/>
+          <w:color w:val="FF0000"/>
+        </w:rPr>
+        <w:t>: Connection refused (Connection Refused)</w:t>
+      </w:r>
+    </w:p>
+    <w:p>
+      <w:pPr>
+        <w:rPr>
+          <w:rFonts w:cstheme="minorHAnsi"/>
+          <w:b/>
+          <w:sz w:val="24"/>
+          <w:szCs w:val="24"/>
+        </w:rPr>
+      </w:pPr>
+      <w:r>
+        <w:rPr>
+          <w:rFonts w:cstheme="minorHAnsi"/>
+          <w:b/>
+          <w:sz w:val="24"/>
+          <w:szCs w:val="24"/>
+        </w:rPr>
+        <w:t>Solution:</w:t>
+      </w:r>
       <w:bookmarkStart w:id="0" w:name="_GoBack"/>
       <w:bookmarkEnd w:id="0"/>
+    </w:p>
+    <w:p>
+      <w:pPr>
+        <w:pStyle w:val="ListParagraph"/>
+        <w:numPr>
+          <w:ilvl w:val="0"/>
+          <w:numId w:val="9"/>
+        </w:numPr>
+        <w:rPr>
+          <w:rFonts w:cstheme="minorHAnsi"/>
+          <w:sz w:val="24"/>
+          <w:szCs w:val="24"/>
+        </w:rPr>
+      </w:pPr>
+      <w:r>
+        <w:rPr>
+          <w:rFonts w:cstheme="minorHAnsi"/>
+          <w:sz w:val="24"/>
+          <w:szCs w:val="24"/>
+        </w:rPr>
+        <w:t>This exception happens on a Peer. It means that the central Server is not running or is unreachable. It may also be that the Peer to download from is offline. To fix this, run the necessary Server or Peer.</w:t>
+      </w:r>
+    </w:p>
+    <w:p>
+      <w:pPr>
+        <w:rPr>
+          <w:rFonts w:ascii="Consolas" w:hAnsi="Consolas"/>
+          <w:color w:val="FF0000"/>
+        </w:rPr>
+      </w:pPr>
+      <w:r>
+        <w:rPr>
+          <w:rFonts w:cstheme="minorHAnsi"/>
+          <w:b/>
+          <w:sz w:val="24"/>
+          <w:szCs w:val="24"/>
+        </w:rPr>
+        <w:t>Problem</w:t>
+      </w:r>
+      <w:r>
+        <w:rPr>
+          <w:rFonts w:cstheme="minorHAnsi"/>
+          <w:sz w:val="24"/>
+          <w:szCs w:val="24"/>
+        </w:rPr>
+        <w:t xml:space="preserve">: </w:t>
+      </w:r>
+      <w:proofErr w:type="spellStart"/>
+      <w:proofErr w:type="gramStart"/>
+      <w:r>
+        <w:rPr>
+          <w:rFonts w:ascii="Consolas" w:hAnsi="Consolas"/>
+          <w:color w:val="FF0000"/>
+        </w:rPr>
+        <w:t>java.net.BindException</w:t>
+      </w:r>
+      <w:proofErr w:type="spellEnd"/>
+      <w:proofErr w:type="gramEnd"/>
+      <w:r>
+        <w:rPr>
+          <w:rFonts w:ascii="Consolas" w:hAnsi="Consolas"/>
+          <w:color w:val="FF0000"/>
+        </w:rPr>
+        <w:t>: Address already in use: connect</w:t>
+      </w:r>
+    </w:p>
+    <w:p>
+      <w:pPr>
+        <w:rPr>
+          <w:rFonts w:cstheme="minorHAnsi"/>
+          <w:b/>
+          <w:sz w:val="24"/>
+          <w:szCs w:val="24"/>
+        </w:rPr>
+      </w:pPr>
+      <w:r>
+        <w:rPr>
+          <w:rFonts w:cstheme="minorHAnsi"/>
+          <w:b/>
+          <w:sz w:val="24"/>
+          <w:szCs w:val="24"/>
+        </w:rPr>
+        <w:t>Solution:</w:t>
+      </w:r>
+    </w:p>
+    <w:p>
+      <w:pPr>
+        <w:pStyle w:val="ListParagraph"/>
+        <w:numPr>
+          <w:ilvl w:val="0"/>
+          <w:numId w:val="9"/>
+        </w:numPr>
+        <w:rPr>
+          <w:rFonts w:cstheme="minorHAnsi"/>
+          <w:sz w:val="24"/>
+          <w:szCs w:val="24"/>
+        </w:rPr>
+      </w:pPr>
+      <w:r>
+        <w:rPr>
+          <w:rFonts w:cstheme="minorHAnsi"/>
+          <w:sz w:val="24"/>
+          <w:szCs w:val="24"/>
+        </w:rPr>
+        <w:t>This exception happens when you run out of dynamic ports while testing and opening too many ports when using the test function. To fix this, wait a few minutes and check your operating system’s maximum number of dynamic ports to avoid this issue.</w:t>
+      </w:r>
     </w:p>
     <w:sectPr>
       <w:pgSz w:w="12240" w:h="15840"/>
@@ -2864,6 +3206,232 @@
     </w:lvl>
   </w:abstractNum>
   <w:abstractNum w:abstractNumId="3" w15:restartNumberingAfterBreak="0">
+    <w:nsid w:val="40362725"/>
+    <w:multiLevelType w:val="hybridMultilevel"/>
+    <w:tmpl w:val="CA2CB346"/>
+    <w:lvl w:ilvl="0" w:tplc="04090001">
+      <w:start w:val="1"/>
+      <w:numFmt w:val="bullet"/>
+      <w:lvlText w:val=""/>
+      <w:lvlJc w:val="left"/>
+      <w:pPr>
+        <w:ind w:left="720" w:hanging="360"/>
+      </w:pPr>
+      <w:rPr>
+        <w:rFonts w:ascii="Symbol" w:hAnsi="Symbol" w:hint="default"/>
+      </w:rPr>
+    </w:lvl>
+    <w:lvl w:ilvl="1" w:tplc="04090003" w:tentative="1">
+      <w:start w:val="1"/>
+      <w:numFmt w:val="bullet"/>
+      <w:lvlText w:val="o"/>
+      <w:lvlJc w:val="left"/>
+      <w:pPr>
+        <w:ind w:left="1440" w:hanging="360"/>
+      </w:pPr>
+      <w:rPr>
+        <w:rFonts w:ascii="Courier New" w:hAnsi="Courier New" w:cs="Courier New" w:hint="default"/>
+      </w:rPr>
+    </w:lvl>
+    <w:lvl w:ilvl="2" w:tplc="04090005" w:tentative="1">
+      <w:start w:val="1"/>
+      <w:numFmt w:val="bullet"/>
+      <w:lvlText w:val=""/>
+      <w:lvlJc w:val="left"/>
+      <w:pPr>
+        <w:ind w:left="2160" w:hanging="360"/>
+      </w:pPr>
+      <w:rPr>
+        <w:rFonts w:ascii="Wingdings" w:hAnsi="Wingdings" w:hint="default"/>
+      </w:rPr>
+    </w:lvl>
+    <w:lvl w:ilvl="3" w:tplc="04090001" w:tentative="1">
+      <w:start w:val="1"/>
+      <w:numFmt w:val="bullet"/>
+      <w:lvlText w:val=""/>
+      <w:lvlJc w:val="left"/>
+      <w:pPr>
+        <w:ind w:left="2880" w:hanging="360"/>
+      </w:pPr>
+      <w:rPr>
+        <w:rFonts w:ascii="Symbol" w:hAnsi="Symbol" w:hint="default"/>
+      </w:rPr>
+    </w:lvl>
+    <w:lvl w:ilvl="4" w:tplc="04090003" w:tentative="1">
+      <w:start w:val="1"/>
+      <w:numFmt w:val="bullet"/>
+      <w:lvlText w:val="o"/>
+      <w:lvlJc w:val="left"/>
+      <w:pPr>
+        <w:ind w:left="3600" w:hanging="360"/>
+      </w:pPr>
+      <w:rPr>
+        <w:rFonts w:ascii="Courier New" w:hAnsi="Courier New" w:cs="Courier New" w:hint="default"/>
+      </w:rPr>
+    </w:lvl>
+    <w:lvl w:ilvl="5" w:tplc="04090005" w:tentative="1">
+      <w:start w:val="1"/>
+      <w:numFmt w:val="bullet"/>
+      <w:lvlText w:val=""/>
+      <w:lvlJc w:val="left"/>
+      <w:pPr>
+        <w:ind w:left="4320" w:hanging="360"/>
+      </w:pPr>
+      <w:rPr>
+        <w:rFonts w:ascii="Wingdings" w:hAnsi="Wingdings" w:hint="default"/>
+      </w:rPr>
+    </w:lvl>
+    <w:lvl w:ilvl="6" w:tplc="04090001" w:tentative="1">
+      <w:start w:val="1"/>
+      <w:numFmt w:val="bullet"/>
+      <w:lvlText w:val=""/>
+      <w:lvlJc w:val="left"/>
+      <w:pPr>
+        <w:ind w:left="5040" w:hanging="360"/>
+      </w:pPr>
+      <w:rPr>
+        <w:rFonts w:ascii="Symbol" w:hAnsi="Symbol" w:hint="default"/>
+      </w:rPr>
+    </w:lvl>
+    <w:lvl w:ilvl="7" w:tplc="04090003" w:tentative="1">
+      <w:start w:val="1"/>
+      <w:numFmt w:val="bullet"/>
+      <w:lvlText w:val="o"/>
+      <w:lvlJc w:val="left"/>
+      <w:pPr>
+        <w:ind w:left="5760" w:hanging="360"/>
+      </w:pPr>
+      <w:rPr>
+        <w:rFonts w:ascii="Courier New" w:hAnsi="Courier New" w:cs="Courier New" w:hint="default"/>
+      </w:rPr>
+    </w:lvl>
+    <w:lvl w:ilvl="8" w:tplc="04090005" w:tentative="1">
+      <w:start w:val="1"/>
+      <w:numFmt w:val="bullet"/>
+      <w:lvlText w:val=""/>
+      <w:lvlJc w:val="left"/>
+      <w:pPr>
+        <w:ind w:left="6480" w:hanging="360"/>
+      </w:pPr>
+      <w:rPr>
+        <w:rFonts w:ascii="Wingdings" w:hAnsi="Wingdings" w:hint="default"/>
+      </w:rPr>
+    </w:lvl>
+  </w:abstractNum>
+  <w:abstractNum w:abstractNumId="4" w15:restartNumberingAfterBreak="0">
+    <w:nsid w:val="58BA2A89"/>
+    <w:multiLevelType w:val="hybridMultilevel"/>
+    <w:tmpl w:val="4DD2CD20"/>
+    <w:lvl w:ilvl="0" w:tplc="ED1027A6">
+      <w:start w:val="6"/>
+      <w:numFmt w:val="bullet"/>
+      <w:lvlText w:val="-"/>
+      <w:lvlJc w:val="left"/>
+      <w:pPr>
+        <w:ind w:left="720" w:hanging="360"/>
+      </w:pPr>
+      <w:rPr>
+        <w:rFonts w:ascii="Calibri" w:eastAsiaTheme="minorHAnsi" w:hAnsi="Calibri" w:cs="Calibri" w:hint="default"/>
+      </w:rPr>
+    </w:lvl>
+    <w:lvl w:ilvl="1" w:tplc="04090003" w:tentative="1">
+      <w:start w:val="1"/>
+      <w:numFmt w:val="bullet"/>
+      <w:lvlText w:val="o"/>
+      <w:lvlJc w:val="left"/>
+      <w:pPr>
+        <w:ind w:left="1440" w:hanging="360"/>
+      </w:pPr>
+      <w:rPr>
+        <w:rFonts w:ascii="Courier New" w:hAnsi="Courier New" w:cs="Courier New" w:hint="default"/>
+      </w:rPr>
+    </w:lvl>
+    <w:lvl w:ilvl="2" w:tplc="04090005" w:tentative="1">
+      <w:start w:val="1"/>
+      <w:numFmt w:val="bullet"/>
+      <w:lvlText w:val=""/>
+      <w:lvlJc w:val="left"/>
+      <w:pPr>
+        <w:ind w:left="2160" w:hanging="360"/>
+      </w:pPr>
+      <w:rPr>
+        <w:rFonts w:ascii="Wingdings" w:hAnsi="Wingdings" w:hint="default"/>
+      </w:rPr>
+    </w:lvl>
+    <w:lvl w:ilvl="3" w:tplc="04090001" w:tentative="1">
+      <w:start w:val="1"/>
+      <w:numFmt w:val="bullet"/>
+      <w:lvlText w:val=""/>
+      <w:lvlJc w:val="left"/>
+      <w:pPr>
+        <w:ind w:left="2880" w:hanging="360"/>
+      </w:pPr>
+      <w:rPr>
+        <w:rFonts w:ascii="Symbol" w:hAnsi="Symbol" w:hint="default"/>
+      </w:rPr>
+    </w:lvl>
+    <w:lvl w:ilvl="4" w:tplc="04090003" w:tentative="1">
+      <w:start w:val="1"/>
+      <w:numFmt w:val="bullet"/>
+      <w:lvlText w:val="o"/>
+      <w:lvlJc w:val="left"/>
+      <w:pPr>
+        <w:ind w:left="3600" w:hanging="360"/>
+      </w:pPr>
+      <w:rPr>
+        <w:rFonts w:ascii="Courier New" w:hAnsi="Courier New" w:cs="Courier New" w:hint="default"/>
+      </w:rPr>
+    </w:lvl>
+    <w:lvl w:ilvl="5" w:tplc="04090005" w:tentative="1">
+      <w:start w:val="1"/>
+      <w:numFmt w:val="bullet"/>
+      <w:lvlText w:val=""/>
+      <w:lvlJc w:val="left"/>
+      <w:pPr>
+        <w:ind w:left="4320" w:hanging="360"/>
+      </w:pPr>
+      <w:rPr>
+        <w:rFonts w:ascii="Wingdings" w:hAnsi="Wingdings" w:hint="default"/>
+      </w:rPr>
+    </w:lvl>
+    <w:lvl w:ilvl="6" w:tplc="04090001" w:tentative="1">
+      <w:start w:val="1"/>
+      <w:numFmt w:val="bullet"/>
+      <w:lvlText w:val=""/>
+      <w:lvlJc w:val="left"/>
+      <w:pPr>
+        <w:ind w:left="5040" w:hanging="360"/>
+      </w:pPr>
+      <w:rPr>
+        <w:rFonts w:ascii="Symbol" w:hAnsi="Symbol" w:hint="default"/>
+      </w:rPr>
+    </w:lvl>
+    <w:lvl w:ilvl="7" w:tplc="04090003" w:tentative="1">
+      <w:start w:val="1"/>
+      <w:numFmt w:val="bullet"/>
+      <w:lvlText w:val="o"/>
+      <w:lvlJc w:val="left"/>
+      <w:pPr>
+        <w:ind w:left="5760" w:hanging="360"/>
+      </w:pPr>
+      <w:rPr>
+        <w:rFonts w:ascii="Courier New" w:hAnsi="Courier New" w:cs="Courier New" w:hint="default"/>
+      </w:rPr>
+    </w:lvl>
+    <w:lvl w:ilvl="8" w:tplc="04090005" w:tentative="1">
+      <w:start w:val="1"/>
+      <w:numFmt w:val="bullet"/>
+      <w:lvlText w:val=""/>
+      <w:lvlJc w:val="left"/>
+      <w:pPr>
+        <w:ind w:left="6480" w:hanging="360"/>
+      </w:pPr>
+      <w:rPr>
+        <w:rFonts w:ascii="Wingdings" w:hAnsi="Wingdings" w:hint="default"/>
+      </w:rPr>
+    </w:lvl>
+  </w:abstractNum>
+  <w:abstractNum w:abstractNumId="5" w15:restartNumberingAfterBreak="0">
     <w:nsid w:val="688200EA"/>
     <w:multiLevelType w:val="hybridMultilevel"/>
     <w:tmpl w:val="600623AC"/>
@@ -2952,7 +3520,7 @@
       </w:pPr>
     </w:lvl>
   </w:abstractNum>
-  <w:abstractNum w:abstractNumId="4" w15:restartNumberingAfterBreak="0">
+  <w:abstractNum w:abstractNumId="6" w15:restartNumberingAfterBreak="0">
     <w:nsid w:val="781A4B0D"/>
     <w:multiLevelType w:val="hybridMultilevel"/>
     <w:tmpl w:val="4D6CA862"/>
@@ -3041,10 +3609,123 @@
       </w:pPr>
     </w:lvl>
   </w:abstractNum>
-  <w:abstractNum w:abstractNumId="5" w15:restartNumberingAfterBreak="0">
+  <w:abstractNum w:abstractNumId="7" w15:restartNumberingAfterBreak="0">
     <w:nsid w:val="7D172C28"/>
     <w:multiLevelType w:val="hybridMultilevel"/>
     <w:tmpl w:val="4F8AB206"/>
+    <w:lvl w:ilvl="0" w:tplc="04090001">
+      <w:start w:val="1"/>
+      <w:numFmt w:val="bullet"/>
+      <w:lvlText w:val=""/>
+      <w:lvlJc w:val="left"/>
+      <w:pPr>
+        <w:ind w:left="720" w:hanging="360"/>
+      </w:pPr>
+      <w:rPr>
+        <w:rFonts w:ascii="Symbol" w:hAnsi="Symbol" w:hint="default"/>
+      </w:rPr>
+    </w:lvl>
+    <w:lvl w:ilvl="1" w:tplc="04090003" w:tentative="1">
+      <w:start w:val="1"/>
+      <w:numFmt w:val="bullet"/>
+      <w:lvlText w:val="o"/>
+      <w:lvlJc w:val="left"/>
+      <w:pPr>
+        <w:ind w:left="1440" w:hanging="360"/>
+      </w:pPr>
+      <w:rPr>
+        <w:rFonts w:ascii="Courier New" w:hAnsi="Courier New" w:cs="Courier New" w:hint="default"/>
+      </w:rPr>
+    </w:lvl>
+    <w:lvl w:ilvl="2" w:tplc="04090005" w:tentative="1">
+      <w:start w:val="1"/>
+      <w:numFmt w:val="bullet"/>
+      <w:lvlText w:val=""/>
+      <w:lvlJc w:val="left"/>
+      <w:pPr>
+        <w:ind w:left="2160" w:hanging="360"/>
+      </w:pPr>
+      <w:rPr>
+        <w:rFonts w:ascii="Wingdings" w:hAnsi="Wingdings" w:hint="default"/>
+      </w:rPr>
+    </w:lvl>
+    <w:lvl w:ilvl="3" w:tplc="04090001" w:tentative="1">
+      <w:start w:val="1"/>
+      <w:numFmt w:val="bullet"/>
+      <w:lvlText w:val=""/>
+      <w:lvlJc w:val="left"/>
+      <w:pPr>
+        <w:ind w:left="2880" w:hanging="360"/>
+      </w:pPr>
+      <w:rPr>
+        <w:rFonts w:ascii="Symbol" w:hAnsi="Symbol" w:hint="default"/>
+      </w:rPr>
+    </w:lvl>
+    <w:lvl w:ilvl="4" w:tplc="04090003" w:tentative="1">
+      <w:start w:val="1"/>
+      <w:numFmt w:val="bullet"/>
+      <w:lvlText w:val="o"/>
+      <w:lvlJc w:val="left"/>
+      <w:pPr>
+        <w:ind w:left="3600" w:hanging="360"/>
+      </w:pPr>
+      <w:rPr>
+        <w:rFonts w:ascii="Courier New" w:hAnsi="Courier New" w:cs="Courier New" w:hint="default"/>
+      </w:rPr>
+    </w:lvl>
+    <w:lvl w:ilvl="5" w:tplc="04090005" w:tentative="1">
+      <w:start w:val="1"/>
+      <w:numFmt w:val="bullet"/>
+      <w:lvlText w:val=""/>
+      <w:lvlJc w:val="left"/>
+      <w:pPr>
+        <w:ind w:left="4320" w:hanging="360"/>
+      </w:pPr>
+      <w:rPr>
+        <w:rFonts w:ascii="Wingdings" w:hAnsi="Wingdings" w:hint="default"/>
+      </w:rPr>
+    </w:lvl>
+    <w:lvl w:ilvl="6" w:tplc="04090001" w:tentative="1">
+      <w:start w:val="1"/>
+      <w:numFmt w:val="bullet"/>
+      <w:lvlText w:val=""/>
+      <w:lvlJc w:val="left"/>
+      <w:pPr>
+        <w:ind w:left="5040" w:hanging="360"/>
+      </w:pPr>
+      <w:rPr>
+        <w:rFonts w:ascii="Symbol" w:hAnsi="Symbol" w:hint="default"/>
+      </w:rPr>
+    </w:lvl>
+    <w:lvl w:ilvl="7" w:tplc="04090003" w:tentative="1">
+      <w:start w:val="1"/>
+      <w:numFmt w:val="bullet"/>
+      <w:lvlText w:val="o"/>
+      <w:lvlJc w:val="left"/>
+      <w:pPr>
+        <w:ind w:left="5760" w:hanging="360"/>
+      </w:pPr>
+      <w:rPr>
+        <w:rFonts w:ascii="Courier New" w:hAnsi="Courier New" w:cs="Courier New" w:hint="default"/>
+      </w:rPr>
+    </w:lvl>
+    <w:lvl w:ilvl="8" w:tplc="04090005" w:tentative="1">
+      <w:start w:val="1"/>
+      <w:numFmt w:val="bullet"/>
+      <w:lvlText w:val=""/>
+      <w:lvlJc w:val="left"/>
+      <w:pPr>
+        <w:ind w:left="6480" w:hanging="360"/>
+      </w:pPr>
+      <w:rPr>
+        <w:rFonts w:ascii="Wingdings" w:hAnsi="Wingdings" w:hint="default"/>
+      </w:rPr>
+    </w:lvl>
+  </w:abstractNum>
+  <w:abstractNum w:abstractNumId="8" w15:restartNumberingAfterBreak="0">
+    <w:nsid w:val="7E14067F"/>
+    <w:multiLevelType w:val="hybridMultilevel"/>
+    <w:tmpl w:val="A6FECE64"/>
     <w:lvl w:ilvl="0" w:tplc="04090001">
       <w:start w:val="1"/>
       <w:numFmt w:val="bullet"/>
@@ -3158,10 +3839,10 @@
     <w:abstractNumId w:val="1"/>
   </w:num>
   <w:num w:numId="2">
-    <w:abstractNumId w:val="5"/>
+    <w:abstractNumId w:val="7"/>
   </w:num>
   <w:num w:numId="3">
-    <w:abstractNumId w:val="4"/>
+    <w:abstractNumId w:val="6"/>
   </w:num>
   <w:num w:numId="4">
     <w:abstractNumId w:val="0"/>
@@ -3170,7 +3851,16 @@
     <w:abstractNumId w:val="2"/>
   </w:num>
   <w:num w:numId="6">
+    <w:abstractNumId w:val="5"/>
+  </w:num>
+  <w:num w:numId="7">
+    <w:abstractNumId w:val="4"/>
+  </w:num>
+  <w:num w:numId="8">
     <w:abstractNumId w:val="3"/>
+  </w:num>
+  <w:num w:numId="9">
+    <w:abstractNumId w:val="8"/>
   </w:num>
 </w:numbering>
 </file>

</xml_diff>